<commit_message>
add Express.js in the tech stack
</commit_message>
<xml_diff>
--- a/img/portfolio/appendices/CS News Publicity Article.docx
+++ b/img/portfolio/appendices/CS News Publicity Article.docx
@@ -4,7 +4,7 @@
   <w:body>
     <w:p xmlns:wp14="http://schemas.microsoft.com/office/word/2010/wordml" wp14:textId="77777777">
       <w:pPr>
-        <w:pStyle w:val="LOnormal"/>
+        <w:pStyle w:val="Normal1"/>
         <w:jc w:val="both"/>
         <w:rPr>
           <w:b/>
@@ -24,26 +24,26 @@
     </w:p>
     <w:p xmlns:wp14="http://schemas.microsoft.com/office/word/2010/wordml" wp14:textId="77777777">
       <w:pPr>
-        <w:pStyle w:val="LOnormal"/>
-        <w:jc w:val="both"/>
-        <w:rPr>
-          <w:b/>
-          <w:b/>
-          <w:sz w:val="24"/>
-          <w:szCs w:val="24"/>
-        </w:rPr>
-      </w:pPr>
-      <w:r>
-        <w:rPr>
-          <w:b/>
-          <w:sz w:val="24"/>
-          <w:szCs w:val="24"/>
-        </w:rPr>
-      </w:r>
-    </w:p>
-    <w:p xmlns:wp14="http://schemas.microsoft.com/office/word/2010/wordml" wp14:textId="77777777">
-      <w:pPr>
-        <w:pStyle w:val="LOnormal"/>
+        <w:pStyle w:val="Normal1"/>
+        <w:jc w:val="both"/>
+        <w:rPr>
+          <w:b/>
+          <w:b/>
+          <w:sz w:val="24"/>
+          <w:szCs w:val="24"/>
+        </w:rPr>
+      </w:pPr>
+      <w:r>
+        <w:rPr>
+          <w:b/>
+          <w:sz w:val="24"/>
+          <w:szCs w:val="24"/>
+        </w:rPr>
+      </w:r>
+    </w:p>
+    <w:p xmlns:wp14="http://schemas.microsoft.com/office/word/2010/wordml" wp14:textId="77777777">
+      <w:pPr>
+        <w:pStyle w:val="Normal1"/>
         <w:jc w:val="both"/>
         <w:rPr>
           <w:b/>
@@ -63,22 +63,22 @@
     </w:p>
     <w:p xmlns:wp14="http://schemas.microsoft.com/office/word/2010/wordml" wp14:textId="77777777">
       <w:pPr>
-        <w:pStyle w:val="LOnormal"/>
-        <w:rPr>
-          <w:sz w:val="24"/>
-          <w:szCs w:val="24"/>
-        </w:rPr>
-      </w:pPr>
-      <w:r>
-        <w:rPr>
-          <w:sz w:val="24"/>
-          <w:szCs w:val="24"/>
-        </w:rPr>
-      </w:r>
-    </w:p>
-    <w:p xmlns:wp14="http://schemas.microsoft.com/office/word/2010/wordml" wp14:textId="77777777">
-      <w:pPr>
-        <w:pStyle w:val="LOnormal"/>
+        <w:pStyle w:val="Normal1"/>
+        <w:rPr>
+          <w:sz w:val="24"/>
+          <w:szCs w:val="24"/>
+        </w:rPr>
+      </w:pPr>
+      <w:r>
+        <w:rPr>
+          <w:sz w:val="24"/>
+          <w:szCs w:val="24"/>
+        </w:rPr>
+      </w:r>
+    </w:p>
+    <w:p xmlns:wp14="http://schemas.microsoft.com/office/word/2010/wordml" wp14:textId="77777777">
+      <w:pPr>
+        <w:pStyle w:val="Normal1"/>
         <w:rPr>
           <w:b/>
           <w:b/>
@@ -97,60 +97,60 @@
     </w:p>
     <w:p xmlns:wp14="http://schemas.microsoft.com/office/word/2010/wordml" wp14:textId="77777777">
       <w:pPr>
-        <w:pStyle w:val="LOnormal"/>
-        <w:rPr>
-          <w:b/>
-          <w:b/>
-          <w:sz w:val="24"/>
-          <w:szCs w:val="24"/>
-        </w:rPr>
-      </w:pPr>
-      <w:r>
-        <w:rPr>
-          <w:b/>
-          <w:sz w:val="24"/>
-          <w:szCs w:val="24"/>
-        </w:rPr>
-      </w:r>
-    </w:p>
-    <w:p xmlns:wp14="http://schemas.microsoft.com/office/word/2010/wordml" wp14:textId="77777777">
-      <w:pPr>
-        <w:pStyle w:val="LOnormal"/>
-        <w:jc w:val="both"/>
-        <w:rPr>
-          <w:sz w:val="24"/>
-          <w:szCs w:val="24"/>
-        </w:rPr>
-      </w:pPr>
-      <w:r>
-        <w:rPr>
-          <w:sz w:val="24"/>
-          <w:szCs w:val="24"/>
-        </w:rPr>
-        <w:t>Infusion pumps deliver nutrients and medications into a patients’ body in controlled amounts. So far, clinicians at Great Ormond’s Saint Hospital (GOSH) have been manually collecting that feed information from patients. GOSH has no digital system in place that would monitor the feed data, analyse it and present it in a concise, user-friendly manner. Over the past academic year, we have been closely working with GOSH to develop a smart dashboard that reads the live data from an infusion pump and visualises that information for both clinicians and patients.</w:t>
-      </w:r>
-    </w:p>
-    <w:p xmlns:wp14="http://schemas.microsoft.com/office/word/2010/wordml" wp14:textId="77777777">
-      <w:pPr>
-        <w:pStyle w:val="LOnormal"/>
-        <w:rPr>
-          <w:b/>
-          <w:b/>
-          <w:sz w:val="24"/>
-          <w:szCs w:val="24"/>
-        </w:rPr>
-      </w:pPr>
-      <w:r>
-        <w:rPr>
-          <w:b/>
-          <w:sz w:val="24"/>
-          <w:szCs w:val="24"/>
-        </w:rPr>
-      </w:r>
-    </w:p>
-    <w:p xmlns:wp14="http://schemas.microsoft.com/office/word/2010/wordml" wp14:textId="77777777">
-      <w:pPr>
-        <w:pStyle w:val="LOnormal"/>
+        <w:pStyle w:val="Normal1"/>
+        <w:rPr>
+          <w:b/>
+          <w:b/>
+          <w:sz w:val="24"/>
+          <w:szCs w:val="24"/>
+        </w:rPr>
+      </w:pPr>
+      <w:r>
+        <w:rPr>
+          <w:b/>
+          <w:sz w:val="24"/>
+          <w:szCs w:val="24"/>
+        </w:rPr>
+      </w:r>
+    </w:p>
+    <w:p xmlns:wp14="http://schemas.microsoft.com/office/word/2010/wordml" wp14:textId="77777777">
+      <w:pPr>
+        <w:pStyle w:val="Normal1"/>
+        <w:jc w:val="both"/>
+        <w:rPr>
+          <w:sz w:val="24"/>
+          <w:szCs w:val="24"/>
+        </w:rPr>
+      </w:pPr>
+      <w:r>
+        <w:rPr>
+          <w:sz w:val="24"/>
+          <w:szCs w:val="24"/>
+        </w:rPr>
+        <w:t>Infusion pumps deliver nutrients and medications into a patients’ body in controlled amounts. So far, clinicians at Great Ormond Street Hospital (GOSH) have been manually collecting that feed information from patients. GOSH has no digital system in place that would monitor the feed data, analyse it and present it in a concise, user-friendly manner. Over the past academic year, we have been closely working with GOSH to develop a smart dashboard that reads the live data from an infusion pump and visualises that information for both clinicians and patients.</w:t>
+      </w:r>
+    </w:p>
+    <w:p xmlns:wp14="http://schemas.microsoft.com/office/word/2010/wordml" wp14:textId="77777777">
+      <w:pPr>
+        <w:pStyle w:val="Normal1"/>
+        <w:rPr>
+          <w:b/>
+          <w:b/>
+          <w:sz w:val="24"/>
+          <w:szCs w:val="24"/>
+        </w:rPr>
+      </w:pPr>
+      <w:r>
+        <w:rPr>
+          <w:b/>
+          <w:sz w:val="24"/>
+          <w:szCs w:val="24"/>
+        </w:rPr>
+      </w:r>
+    </w:p>
+    <w:p xmlns:wp14="http://schemas.microsoft.com/office/word/2010/wordml" wp14:textId="77777777">
+      <w:pPr>
+        <w:pStyle w:val="Normal1"/>
         <w:rPr>
           <w:b/>
           <w:b/>
@@ -169,25 +169,25 @@
     </w:p>
     <w:p xmlns:wp14="http://schemas.microsoft.com/office/word/2010/wordml" wp14:textId="77777777">
       <w:pPr>
-        <w:pStyle w:val="LOnormal"/>
-        <w:rPr>
-          <w:b/>
-          <w:b/>
-          <w:sz w:val="24"/>
-          <w:szCs w:val="24"/>
-        </w:rPr>
-      </w:pPr>
-      <w:r>
-        <w:rPr>
-          <w:b/>
-          <w:sz w:val="24"/>
-          <w:szCs w:val="24"/>
-        </w:rPr>
-      </w:r>
-    </w:p>
-    <w:p xmlns:wp14="http://schemas.microsoft.com/office/word/2010/wordml" wp14:textId="77777777">
-      <w:pPr>
-        <w:pStyle w:val="LOnormal"/>
+        <w:pStyle w:val="Normal1"/>
+        <w:rPr>
+          <w:b/>
+          <w:b/>
+          <w:sz w:val="24"/>
+          <w:szCs w:val="24"/>
+        </w:rPr>
+      </w:pPr>
+      <w:r>
+        <w:rPr>
+          <w:b/>
+          <w:sz w:val="24"/>
+          <w:szCs w:val="24"/>
+        </w:rPr>
+      </w:r>
+    </w:p>
+    <w:p xmlns:wp14="http://schemas.microsoft.com/office/word/2010/wordml" wp14:textId="77777777">
+      <w:pPr>
+        <w:pStyle w:val="Normal1"/>
         <w:jc w:val="both"/>
         <w:rPr>
           <w:sz w:val="24"/>
@@ -204,22 +204,22 @@
     </w:p>
     <w:p xmlns:wp14="http://schemas.microsoft.com/office/word/2010/wordml" wp14:textId="77777777">
       <w:pPr>
-        <w:pStyle w:val="LOnormal"/>
-        <w:rPr>
-          <w:sz w:val="24"/>
-          <w:szCs w:val="24"/>
-        </w:rPr>
-      </w:pPr>
-      <w:r>
-        <w:rPr>
-          <w:sz w:val="24"/>
-          <w:szCs w:val="24"/>
-        </w:rPr>
-      </w:r>
-    </w:p>
-    <w:p xmlns:wp14="http://schemas.microsoft.com/office/word/2010/wordml" wp14:textId="77777777">
-      <w:pPr>
-        <w:pStyle w:val="LOnormal"/>
+        <w:pStyle w:val="Normal1"/>
+        <w:rPr>
+          <w:sz w:val="24"/>
+          <w:szCs w:val="24"/>
+        </w:rPr>
+      </w:pPr>
+      <w:r>
+        <w:rPr>
+          <w:sz w:val="24"/>
+          <w:szCs w:val="24"/>
+        </w:rPr>
+      </w:r>
+    </w:p>
+    <w:p xmlns:wp14="http://schemas.microsoft.com/office/word/2010/wordml" wp14:textId="77777777">
+      <w:pPr>
+        <w:pStyle w:val="Normal1"/>
         <w:jc w:val="both"/>
         <w:rPr>
           <w:sz w:val="24"/>
@@ -236,22 +236,22 @@
     </w:p>
     <w:p xmlns:wp14="http://schemas.microsoft.com/office/word/2010/wordml" wp14:textId="77777777">
       <w:pPr>
-        <w:pStyle w:val="LOnormal"/>
-        <w:rPr>
-          <w:sz w:val="24"/>
-          <w:szCs w:val="24"/>
-        </w:rPr>
-      </w:pPr>
-      <w:r>
-        <w:rPr>
-          <w:sz w:val="24"/>
-          <w:szCs w:val="24"/>
-        </w:rPr>
-      </w:r>
-    </w:p>
-    <w:p xmlns:wp14="http://schemas.microsoft.com/office/word/2010/wordml" wp14:textId="77777777">
-      <w:pPr>
-        <w:pStyle w:val="LOnormal"/>
+        <w:pStyle w:val="Normal1"/>
+        <w:rPr>
+          <w:sz w:val="24"/>
+          <w:szCs w:val="24"/>
+        </w:rPr>
+      </w:pPr>
+      <w:r>
+        <w:rPr>
+          <w:sz w:val="24"/>
+          <w:szCs w:val="24"/>
+        </w:rPr>
+      </w:r>
+    </w:p>
+    <w:p xmlns:wp14="http://schemas.microsoft.com/office/word/2010/wordml" wp14:textId="77777777">
+      <w:pPr>
+        <w:pStyle w:val="Normal1"/>
         <w:rPr>
           <w:b/>
           <w:b/>
@@ -270,25 +270,25 @@
     </w:p>
     <w:p xmlns:wp14="http://schemas.microsoft.com/office/word/2010/wordml" wp14:textId="77777777">
       <w:pPr>
-        <w:pStyle w:val="LOnormal"/>
-        <w:rPr>
-          <w:b/>
-          <w:b/>
-          <w:sz w:val="24"/>
-          <w:szCs w:val="24"/>
-        </w:rPr>
-      </w:pPr>
-      <w:r>
-        <w:rPr>
-          <w:b/>
-          <w:sz w:val="24"/>
-          <w:szCs w:val="24"/>
-        </w:rPr>
-      </w:r>
-    </w:p>
-    <w:p xmlns:wp14="http://schemas.microsoft.com/office/word/2010/wordml" wp14:textId="77777777">
-      <w:pPr>
-        <w:pStyle w:val="LOnormal"/>
+        <w:pStyle w:val="Normal1"/>
+        <w:rPr>
+          <w:b/>
+          <w:b/>
+          <w:sz w:val="24"/>
+          <w:szCs w:val="24"/>
+        </w:rPr>
+      </w:pPr>
+      <w:r>
+        <w:rPr>
+          <w:b/>
+          <w:sz w:val="24"/>
+          <w:szCs w:val="24"/>
+        </w:rPr>
+      </w:r>
+    </w:p>
+    <w:p xmlns:wp14="http://schemas.microsoft.com/office/word/2010/wordml" wp14:textId="77777777">
+      <w:pPr>
+        <w:pStyle w:val="Normal1"/>
         <w:jc w:val="both"/>
         <w:rPr>
           <w:sz w:val="24"/>
@@ -305,76 +305,76 @@
     </w:p>
     <w:p xmlns:wp14="http://schemas.microsoft.com/office/word/2010/wordml" wp14:textId="77777777">
       <w:pPr>
-        <w:pStyle w:val="LOnormal"/>
-        <w:rPr>
-          <w:sz w:val="24"/>
-          <w:szCs w:val="24"/>
-        </w:rPr>
-      </w:pPr>
-      <w:r>
-        <w:rPr>
-          <w:sz w:val="24"/>
-          <w:szCs w:val="24"/>
-        </w:rPr>
-      </w:r>
-    </w:p>
-    <w:p xmlns:wp14="http://schemas.microsoft.com/office/word/2010/wordml" wp14:textId="77777777">
-      <w:pPr>
-        <w:pStyle w:val="LOnormal"/>
-        <w:rPr>
-          <w:b/>
-          <w:b/>
-          <w:sz w:val="24"/>
-          <w:szCs w:val="24"/>
-        </w:rPr>
-      </w:pPr>
-      <w:r>
-        <w:rPr>
-          <w:b/>
-          <w:sz w:val="24"/>
-          <w:szCs w:val="24"/>
-        </w:rPr>
-      </w:r>
-    </w:p>
-    <w:p xmlns:wp14="http://schemas.microsoft.com/office/word/2010/wordml" wp14:textId="77777777">
-      <w:pPr>
-        <w:pStyle w:val="LOnormal"/>
-        <w:rPr>
-          <w:b/>
-          <w:b/>
-          <w:sz w:val="24"/>
-          <w:szCs w:val="24"/>
-        </w:rPr>
-      </w:pPr>
-      <w:r>
-        <w:rPr>
-          <w:b/>
-          <w:sz w:val="24"/>
-          <w:szCs w:val="24"/>
-        </w:rPr>
-      </w:r>
-    </w:p>
-    <w:p xmlns:wp14="http://schemas.microsoft.com/office/word/2010/wordml" wp14:textId="77777777">
-      <w:pPr>
-        <w:pStyle w:val="LOnormal"/>
-        <w:rPr>
-          <w:b/>
-          <w:b/>
-          <w:sz w:val="24"/>
-          <w:szCs w:val="24"/>
-        </w:rPr>
-      </w:pPr>
-      <w:r>
-        <w:rPr>
-          <w:b/>
-          <w:sz w:val="24"/>
-          <w:szCs w:val="24"/>
-        </w:rPr>
-      </w:r>
-    </w:p>
-    <w:p xmlns:wp14="http://schemas.microsoft.com/office/word/2010/wordml" wp14:textId="77777777">
-      <w:pPr>
-        <w:pStyle w:val="LOnormal"/>
+        <w:pStyle w:val="Normal1"/>
+        <w:rPr>
+          <w:sz w:val="24"/>
+          <w:szCs w:val="24"/>
+        </w:rPr>
+      </w:pPr>
+      <w:r>
+        <w:rPr>
+          <w:sz w:val="24"/>
+          <w:szCs w:val="24"/>
+        </w:rPr>
+      </w:r>
+    </w:p>
+    <w:p xmlns:wp14="http://schemas.microsoft.com/office/word/2010/wordml" wp14:textId="77777777">
+      <w:pPr>
+        <w:pStyle w:val="Normal1"/>
+        <w:rPr>
+          <w:b/>
+          <w:b/>
+          <w:sz w:val="24"/>
+          <w:szCs w:val="24"/>
+        </w:rPr>
+      </w:pPr>
+      <w:r>
+        <w:rPr>
+          <w:b/>
+          <w:sz w:val="24"/>
+          <w:szCs w:val="24"/>
+        </w:rPr>
+      </w:r>
+    </w:p>
+    <w:p xmlns:wp14="http://schemas.microsoft.com/office/word/2010/wordml" wp14:textId="77777777">
+      <w:pPr>
+        <w:pStyle w:val="Normal1"/>
+        <w:rPr>
+          <w:b/>
+          <w:b/>
+          <w:sz w:val="24"/>
+          <w:szCs w:val="24"/>
+        </w:rPr>
+      </w:pPr>
+      <w:r>
+        <w:rPr>
+          <w:b/>
+          <w:sz w:val="24"/>
+          <w:szCs w:val="24"/>
+        </w:rPr>
+      </w:r>
+    </w:p>
+    <w:p xmlns:wp14="http://schemas.microsoft.com/office/word/2010/wordml" wp14:textId="77777777">
+      <w:pPr>
+        <w:pStyle w:val="Normal1"/>
+        <w:rPr>
+          <w:b/>
+          <w:b/>
+          <w:sz w:val="24"/>
+          <w:szCs w:val="24"/>
+        </w:rPr>
+      </w:pPr>
+      <w:r>
+        <w:rPr>
+          <w:b/>
+          <w:sz w:val="24"/>
+          <w:szCs w:val="24"/>
+        </w:rPr>
+      </w:r>
+    </w:p>
+    <w:p xmlns:wp14="http://schemas.microsoft.com/office/word/2010/wordml" wp14:textId="77777777">
+      <w:pPr>
+        <w:pStyle w:val="Normal1"/>
         <w:rPr>
           <w:b/>
           <w:b/>
@@ -393,25 +393,25 @@
     </w:p>
     <w:p xmlns:wp14="http://schemas.microsoft.com/office/word/2010/wordml" wp14:textId="77777777">
       <w:pPr>
-        <w:pStyle w:val="LOnormal"/>
-        <w:rPr>
-          <w:b/>
-          <w:b/>
-          <w:sz w:val="24"/>
-          <w:szCs w:val="24"/>
-        </w:rPr>
-      </w:pPr>
-      <w:r>
-        <w:rPr>
-          <w:b/>
-          <w:sz w:val="24"/>
-          <w:szCs w:val="24"/>
-        </w:rPr>
-      </w:r>
-    </w:p>
-    <w:p xmlns:wp14="http://schemas.microsoft.com/office/word/2010/wordml" wp14:textId="77777777">
-      <w:pPr>
-        <w:pStyle w:val="LOnormal"/>
+        <w:pStyle w:val="Normal1"/>
+        <w:rPr>
+          <w:b/>
+          <w:b/>
+          <w:sz w:val="24"/>
+          <w:szCs w:val="24"/>
+        </w:rPr>
+      </w:pPr>
+      <w:r>
+        <w:rPr>
+          <w:b/>
+          <w:sz w:val="24"/>
+          <w:szCs w:val="24"/>
+        </w:rPr>
+      </w:r>
+    </w:p>
+    <w:p xmlns:wp14="http://schemas.microsoft.com/office/word/2010/wordml" wp14:textId="77777777">
+      <w:pPr>
+        <w:pStyle w:val="Normal1"/>
         <w:rPr>
           <w:b w:val="1"/>
           <w:b/>
@@ -422,7 +422,7 @@
       </w:pPr>
       <w:r>
         <w:drawing>
-          <wp:inline xmlns:wp14="http://schemas.microsoft.com/office/word/2010/wordprocessingDrawing" wp14:editId="7BE6AC6D" wp14:anchorId="699EEB85">
+          <wp:inline xmlns:wp14="http://schemas.microsoft.com/office/word/2010/wordprocessingDrawing" wp14:editId="082995AA" wp14:anchorId="72A407C9">
             <wp:extent cx="5734052" cy="2714625"/>
             <wp:effectExtent l="0" t="0" r="0" b="0"/>
             <wp:docPr id="1" name="image2.png" title=""/>
@@ -437,7 +437,7 @@
                     <pic:cNvPicPr/>
                   </pic:nvPicPr>
                   <pic:blipFill>
-                    <a:blip r:embed="R2a2dbb7560774465">
+                    <a:blip r:embed="R7976b1f8b5d34c9f">
                       <a:extLst>
                         <a:ext xmlns:a="http://schemas.openxmlformats.org/drawingml/2006/main" uri="{28A0092B-C50C-407E-A947-70E740481C1C}">
                           <a14:useLocalDpi val="0"/>
@@ -467,22 +467,22 @@
     </w:p>
     <w:p xmlns:wp14="http://schemas.microsoft.com/office/word/2010/wordml" wp14:textId="77777777">
       <w:pPr>
-        <w:pStyle w:val="LOnormal"/>
-        <w:rPr>
-          <w:sz w:val="24"/>
-          <w:szCs w:val="24"/>
-        </w:rPr>
-      </w:pPr>
-      <w:r>
-        <w:rPr>
-          <w:sz w:val="24"/>
-          <w:szCs w:val="24"/>
-        </w:rPr>
-      </w:r>
-    </w:p>
-    <w:p xmlns:wp14="http://schemas.microsoft.com/office/word/2010/wordml" wp14:textId="77777777">
-      <w:pPr>
-        <w:pStyle w:val="LOnormal"/>
+        <w:pStyle w:val="Normal1"/>
+        <w:rPr>
+          <w:sz w:val="24"/>
+          <w:szCs w:val="24"/>
+        </w:rPr>
+      </w:pPr>
+      <w:r>
+        <w:rPr>
+          <w:sz w:val="24"/>
+          <w:szCs w:val="24"/>
+        </w:rPr>
+      </w:r>
+    </w:p>
+    <w:p xmlns:wp14="http://schemas.microsoft.com/office/word/2010/wordml" wp14:textId="77777777">
+      <w:pPr>
+        <w:pStyle w:val="Normal1"/>
         <w:jc w:val="both"/>
         <w:rPr>
           <w:sz w:val="24"/>
@@ -499,23 +499,23 @@
     </w:p>
     <w:p xmlns:wp14="http://schemas.microsoft.com/office/word/2010/wordml" wp14:textId="77777777">
       <w:pPr>
-        <w:pStyle w:val="LOnormal"/>
-        <w:jc w:val="both"/>
-        <w:rPr>
-          <w:sz w:val="24"/>
-          <w:szCs w:val="24"/>
-        </w:rPr>
-      </w:pPr>
-      <w:r>
-        <w:rPr>
-          <w:sz w:val="24"/>
-          <w:szCs w:val="24"/>
-        </w:rPr>
-      </w:r>
-    </w:p>
-    <w:p xmlns:wp14="http://schemas.microsoft.com/office/word/2010/wordml" wp14:textId="77777777">
-      <w:pPr>
-        <w:pStyle w:val="LOnormal"/>
+        <w:pStyle w:val="Normal1"/>
+        <w:jc w:val="both"/>
+        <w:rPr>
+          <w:sz w:val="24"/>
+          <w:szCs w:val="24"/>
+        </w:rPr>
+      </w:pPr>
+      <w:r>
+        <w:rPr>
+          <w:sz w:val="24"/>
+          <w:szCs w:val="24"/>
+        </w:rPr>
+      </w:r>
+    </w:p>
+    <w:p xmlns:wp14="http://schemas.microsoft.com/office/word/2010/wordml" wp14:textId="77777777">
+      <w:pPr>
+        <w:pStyle w:val="Normal1"/>
         <w:jc w:val="both"/>
         <w:rPr>
           <w:sz w:val="24"/>
@@ -532,7 +532,7 @@
     </w:p>
     <w:p xmlns:wp14="http://schemas.microsoft.com/office/word/2010/wordml" wp14:textId="77777777">
       <w:pPr>
-        <w:pStyle w:val="LOnormal"/>
+        <w:pStyle w:val="Normal1"/>
         <w:ind w:left="0" w:right="-159" w:hanging="0"/>
         <w:rPr>
           <w:b w:val="1"/>
@@ -544,7 +544,7 @@
       </w:pPr>
       <w:r>
         <w:drawing>
-          <wp:inline xmlns:wp14="http://schemas.microsoft.com/office/word/2010/wordprocessingDrawing" wp14:editId="4E5AE678" wp14:anchorId="0AF1BCD9">
+          <wp:inline xmlns:wp14="http://schemas.microsoft.com/office/word/2010/wordprocessingDrawing" wp14:editId="3D9EA88E" wp14:anchorId="12F7EE99">
             <wp:extent cx="5833744" cy="1860550"/>
             <wp:effectExtent l="0" t="0" r="0" b="0"/>
             <wp:docPr id="2" name="image1.png" title=""/>
@@ -559,7 +559,7 @@
                     <pic:cNvPicPr/>
                   </pic:nvPicPr>
                   <pic:blipFill>
-                    <a:blip r:embed="Rbb513c8c85c14d44">
+                    <a:blip r:embed="R25f08c422b344557">
                       <a:extLst>
                         <a:ext xmlns:a="http://schemas.openxmlformats.org/drawingml/2006/main" uri="{28A0092B-C50C-407E-A947-70E740481C1C}">
                           <a14:useLocalDpi val="0"/>
@@ -589,75 +589,70 @@
     </w:p>
     <w:p xmlns:wp14="http://schemas.microsoft.com/office/word/2010/wordml" wp14:textId="77777777">
       <w:pPr>
-        <w:pStyle w:val="LOnormal"/>
-        <w:ind w:left="0" w:hanging="0"/>
-        <w:rPr>
-          <w:b/>
-          <w:b/>
-          <w:sz w:val="24"/>
-          <w:szCs w:val="24"/>
-        </w:rPr>
-      </w:pPr>
-      <w:r>
-        <w:rPr>
-          <w:b/>
-          <w:sz w:val="24"/>
-          <w:szCs w:val="24"/>
-        </w:rPr>
-      </w:r>
-    </w:p>
-    <w:p xmlns:wp14="http://schemas.microsoft.com/office/word/2010/wordml" wp14:textId="77777777">
-      <w:pPr>
-        <w:pStyle w:val="LOnormal"/>
-        <w:ind w:left="0" w:hanging="0"/>
-        <w:rPr>
-          <w:b/>
-          <w:b/>
-          <w:sz w:val="24"/>
-          <w:szCs w:val="24"/>
-        </w:rPr>
-      </w:pPr>
-      <w:r>
-        <w:rPr>
-          <w:b/>
-          <w:sz w:val="24"/>
-          <w:szCs w:val="24"/>
-        </w:rPr>
-      </w:r>
-    </w:p>
-    <w:p xmlns:wp14="http://schemas.microsoft.com/office/word/2010/wordml" wp14:textId="77777777">
-      <w:pPr>
-        <w:pStyle w:val="LOnormal"/>
-        <w:ind w:left="0" w:hanging="0"/>
-        <w:rPr>
-          <w:b/>
-          <w:b/>
-          <w:sz w:val="24"/>
-          <w:szCs w:val="24"/>
-        </w:rPr>
-      </w:pPr>
-      <w:r>
-        <w:rPr>
-          <w:b/>
-          <w:sz w:val="24"/>
-          <w:szCs w:val="24"/>
-        </w:rPr>
-      </w:r>
-    </w:p>
-    <w:p xmlns:wp14="http://schemas.microsoft.com/office/word/2010/wordml" wp14:textId="77777777">
-      <w:pPr>
-        <w:pStyle w:val="LOnormal"/>
-        <w:ind w:left="0" w:hanging="0"/>
-        <w:rPr>
-          <w:b/>
-          <w:b/>
-          <w:sz w:val="24"/>
-          <w:szCs w:val="24"/>
-        </w:rPr>
-      </w:pPr>
-      <w:r>
-        <w:rPr>
-          <w:b/>
+        <w:pStyle w:val="Normal1"/>
+        <w:ind w:left="0" w:hanging="0"/>
+        <w:rPr>
+          <w:b/>
+          <w:b/>
+          <w:sz w:val="24"/>
+          <w:szCs w:val="24"/>
+        </w:rPr>
+      </w:pPr>
+      <w:r>
+        <w:rPr>
+          <w:b/>
+          <w:sz w:val="24"/>
+          <w:szCs w:val="24"/>
+        </w:rPr>
+      </w:r>
+    </w:p>
+    <w:p xmlns:wp14="http://schemas.microsoft.com/office/word/2010/wordml" wp14:textId="77777777">
+      <w:pPr>
+        <w:pStyle w:val="Normal1"/>
+        <w:ind w:left="0" w:hanging="0"/>
+        <w:rPr>
+          <w:b/>
+          <w:b/>
+          <w:sz w:val="24"/>
+          <w:szCs w:val="24"/>
+        </w:rPr>
+      </w:pPr>
+      <w:r>
+        <w:rPr>
+          <w:b/>
+          <w:sz w:val="24"/>
+          <w:szCs w:val="24"/>
+        </w:rPr>
+      </w:r>
+    </w:p>
+    <w:p xmlns:wp14="http://schemas.microsoft.com/office/word/2010/wordml" wp14:textId="77777777">
+      <w:pPr>
+        <w:pStyle w:val="Normal1"/>
+        <w:ind w:left="0" w:hanging="0"/>
+        <w:rPr>
+          <w:b/>
+          <w:b/>
+          <w:sz w:val="24"/>
+          <w:szCs w:val="24"/>
+        </w:rPr>
+      </w:pPr>
+    </w:p>
+    <w:p xmlns:wp14="http://schemas.microsoft.com/office/word/2010/wordml" wp14:textId="703ABEEC">
+      <w:pPr>
+        <w:pStyle w:val="Normal1"/>
+        <w:ind w:left="0" w:hanging="0"/>
+        <w:rPr>
+          <w:b w:val="1"/>
+          <w:b/>
+          <w:bCs w:val="1"/>
+          <w:sz w:val="24"/>
+          <w:szCs w:val="24"/>
+        </w:rPr>
+      </w:pPr>
+      <w:r>
+        <w:rPr>
+          <w:b w:val="1"/>
+          <w:bCs w:val="1"/>
           <w:sz w:val="24"/>
           <w:szCs w:val="24"/>
         </w:rPr>
@@ -666,23 +661,23 @@
     </w:p>
     <w:p xmlns:wp14="http://schemas.microsoft.com/office/word/2010/wordml" wp14:textId="77777777">
       <w:pPr>
-        <w:pStyle w:val="LOnormal"/>
-        <w:ind w:left="0" w:hanging="0"/>
-        <w:rPr>
-          <w:sz w:val="24"/>
-          <w:szCs w:val="24"/>
-        </w:rPr>
-      </w:pPr>
-      <w:r>
-        <w:rPr>
-          <w:sz w:val="24"/>
-          <w:szCs w:val="24"/>
-        </w:rPr>
-      </w:r>
-    </w:p>
-    <w:p xmlns:wp14="http://schemas.microsoft.com/office/word/2010/wordml" wp14:textId="77777777">
-      <w:pPr>
-        <w:pStyle w:val="LOnormal"/>
+        <w:pStyle w:val="Normal1"/>
+        <w:ind w:left="0" w:hanging="0"/>
+        <w:rPr>
+          <w:sz w:val="24"/>
+          <w:szCs w:val="24"/>
+        </w:rPr>
+      </w:pPr>
+      <w:r>
+        <w:rPr>
+          <w:sz w:val="24"/>
+          <w:szCs w:val="24"/>
+        </w:rPr>
+      </w:r>
+    </w:p>
+    <w:p xmlns:wp14="http://schemas.microsoft.com/office/word/2010/wordml" wp14:textId="77777777">
+      <w:pPr>
+        <w:pStyle w:val="Normal1"/>
         <w:ind w:left="0" w:hanging="0"/>
         <w:jc w:val="both"/>
         <w:rPr>
@@ -700,24 +695,24 @@
     </w:p>
     <w:p xmlns:wp14="http://schemas.microsoft.com/office/word/2010/wordml" wp14:textId="77777777">
       <w:pPr>
-        <w:pStyle w:val="LOnormal"/>
-        <w:ind w:left="0" w:hanging="0"/>
-        <w:jc w:val="both"/>
-        <w:rPr>
-          <w:sz w:val="24"/>
-          <w:szCs w:val="24"/>
-        </w:rPr>
-      </w:pPr>
-      <w:r>
-        <w:rPr>
-          <w:sz w:val="24"/>
-          <w:szCs w:val="24"/>
-        </w:rPr>
-      </w:r>
-    </w:p>
-    <w:p xmlns:wp14="http://schemas.microsoft.com/office/word/2010/wordml" wp14:textId="77777777">
-      <w:pPr>
-        <w:pStyle w:val="LOnormal"/>
+        <w:pStyle w:val="Normal1"/>
+        <w:ind w:left="0" w:hanging="0"/>
+        <w:jc w:val="both"/>
+        <w:rPr>
+          <w:sz w:val="24"/>
+          <w:szCs w:val="24"/>
+        </w:rPr>
+      </w:pPr>
+      <w:r>
+        <w:rPr>
+          <w:sz w:val="24"/>
+          <w:szCs w:val="24"/>
+        </w:rPr>
+      </w:r>
+    </w:p>
+    <w:p xmlns:wp14="http://schemas.microsoft.com/office/word/2010/wordml" wp14:textId="77777777">
+      <w:pPr>
+        <w:pStyle w:val="Normal1"/>
         <w:ind w:left="0" w:hanging="0"/>
         <w:jc w:val="both"/>
         <w:rPr>
@@ -735,107 +730,59 @@
     </w:p>
     <w:p xmlns:wp14="http://schemas.microsoft.com/office/word/2010/wordml" wp14:textId="77777777">
       <w:pPr>
-        <w:pStyle w:val="LOnormal"/>
-        <w:ind w:left="0" w:hanging="0"/>
-        <w:rPr>
-          <w:sz w:val="24"/>
-          <w:szCs w:val="24"/>
-        </w:rPr>
-      </w:pPr>
-      <w:r>
-        <w:rPr>
-          <w:sz w:val="24"/>
-          <w:szCs w:val="24"/>
-        </w:rPr>
-      </w:r>
-    </w:p>
-    <w:p xmlns:wp14="http://schemas.microsoft.com/office/word/2010/wordml" wp14:textId="77777777">
-      <w:pPr>
-        <w:pStyle w:val="LOnormal"/>
-        <w:ind w:left="0" w:hanging="0"/>
-        <w:rPr>
-          <w:b/>
-          <w:b/>
-          <w:sz w:val="24"/>
-          <w:szCs w:val="24"/>
-        </w:rPr>
-      </w:pPr>
-      <w:r>
-        <w:rPr>
-          <w:b/>
-          <w:sz w:val="24"/>
-          <w:szCs w:val="24"/>
-        </w:rPr>
-        <w:t xml:space="preserve">What </w:t>
-      </w:r>
-      <w:r>
-        <w:rPr>
-          <w:b/>
-          <w:sz w:val="24"/>
-          <w:szCs w:val="24"/>
-        </w:rPr>
-        <w:t>D</w:t>
-      </w:r>
-      <w:r>
-        <w:rPr>
-          <w:b/>
-          <w:sz w:val="24"/>
-          <w:szCs w:val="24"/>
-        </w:rPr>
-        <w:t xml:space="preserve">oes </w:t>
-      </w:r>
-      <w:r>
-        <w:rPr>
-          <w:b/>
-          <w:sz w:val="24"/>
-          <w:szCs w:val="24"/>
-        </w:rPr>
-        <w:t>T</w:t>
-      </w:r>
-      <w:r>
-        <w:rPr>
-          <w:b/>
-          <w:sz w:val="24"/>
-          <w:szCs w:val="24"/>
-        </w:rPr>
-        <w:t xml:space="preserve">his </w:t>
-      </w:r>
-      <w:r>
-        <w:rPr>
-          <w:b/>
-          <w:sz w:val="24"/>
-          <w:szCs w:val="24"/>
-        </w:rPr>
-        <w:t>M</w:t>
-      </w:r>
-      <w:r>
-        <w:rPr>
-          <w:b/>
-          <w:sz w:val="24"/>
-          <w:szCs w:val="24"/>
-        </w:rPr>
-        <w:t>ean for GOSH?</w:t>
-      </w:r>
-    </w:p>
-    <w:p xmlns:wp14="http://schemas.microsoft.com/office/word/2010/wordml" wp14:textId="77777777">
-      <w:pPr>
-        <w:pStyle w:val="LOnormal"/>
-        <w:ind w:left="0" w:hanging="0"/>
-        <w:rPr>
-          <w:sz w:val="24"/>
-          <w:szCs w:val="24"/>
-        </w:rPr>
-      </w:pPr>
-      <w:r>
-        <w:rPr>
-          <w:sz w:val="24"/>
-          <w:szCs w:val="24"/>
-        </w:rPr>
-      </w:r>
-    </w:p>
-    <w:p xmlns:wp14="http://schemas.microsoft.com/office/word/2010/wordml" wp14:textId="77777777">
-      <w:pPr>
-        <w:pStyle w:val="LOnormal"/>
+        <w:pStyle w:val="Normal1"/>
+        <w:ind w:left="0" w:hanging="0"/>
+        <w:rPr>
+          <w:sz w:val="24"/>
+          <w:szCs w:val="24"/>
+        </w:rPr>
+      </w:pPr>
+      <w:r>
+        <w:rPr>
+          <w:sz w:val="24"/>
+          <w:szCs w:val="24"/>
+        </w:rPr>
+      </w:r>
+    </w:p>
+    <w:p xmlns:wp14="http://schemas.microsoft.com/office/word/2010/wordml" wp14:textId="77777777">
+      <w:pPr>
+        <w:pStyle w:val="Normal1"/>
+        <w:ind w:left="0" w:hanging="0"/>
+        <w:rPr>
+          <w:b/>
+          <w:b/>
+          <w:sz w:val="24"/>
+          <w:szCs w:val="24"/>
+        </w:rPr>
+      </w:pPr>
+      <w:r>
+        <w:rPr>
+          <w:b/>
+          <w:sz w:val="24"/>
+          <w:szCs w:val="24"/>
+        </w:rPr>
+        <w:t>What does this mean for GOSH?</w:t>
+      </w:r>
+    </w:p>
+    <w:p xmlns:wp14="http://schemas.microsoft.com/office/word/2010/wordml" wp14:textId="77777777">
+      <w:pPr>
+        <w:pStyle w:val="Normal1"/>
+        <w:ind w:left="0" w:hanging="0"/>
+        <w:rPr>
+          <w:sz w:val="24"/>
+          <w:szCs w:val="24"/>
+        </w:rPr>
+      </w:pPr>
+      <w:r>
+        <w:rPr>
+          <w:sz w:val="24"/>
+          <w:szCs w:val="24"/>
+        </w:rPr>
+      </w:r>
+    </w:p>
+    <w:p xmlns:wp14="http://schemas.microsoft.com/office/word/2010/wordml" wp14:textId="77777777">
+      <w:pPr>
+        <w:pStyle w:val="Normal1"/>
         <w:ind w:left="0" w:hanging="0"/>
         <w:jc w:val="both"/>
         <w:rPr>
@@ -853,24 +800,24 @@
     </w:p>
     <w:p xmlns:wp14="http://schemas.microsoft.com/office/word/2010/wordml" wp14:textId="77777777">
       <w:pPr>
-        <w:pStyle w:val="LOnormal"/>
-        <w:ind w:left="0" w:hanging="0"/>
-        <w:jc w:val="both"/>
-        <w:rPr>
-          <w:sz w:val="24"/>
-          <w:szCs w:val="24"/>
-        </w:rPr>
-      </w:pPr>
-      <w:r>
-        <w:rPr>
-          <w:sz w:val="24"/>
-          <w:szCs w:val="24"/>
-        </w:rPr>
-      </w:r>
-    </w:p>
-    <w:p xmlns:wp14="http://schemas.microsoft.com/office/word/2010/wordml" wp14:textId="77777777">
-      <w:pPr>
-        <w:pStyle w:val="LOnormal"/>
+        <w:pStyle w:val="Normal1"/>
+        <w:ind w:left="0" w:hanging="0"/>
+        <w:jc w:val="both"/>
+        <w:rPr>
+          <w:sz w:val="24"/>
+          <w:szCs w:val="24"/>
+        </w:rPr>
+      </w:pPr>
+      <w:r>
+        <w:rPr>
+          <w:sz w:val="24"/>
+          <w:szCs w:val="24"/>
+        </w:rPr>
+      </w:r>
+    </w:p>
+    <w:p xmlns:wp14="http://schemas.microsoft.com/office/word/2010/wordml" wp14:textId="77777777">
+      <w:pPr>
+        <w:pStyle w:val="Normal1"/>
         <w:ind w:left="0" w:hanging="0"/>
         <w:jc w:val="both"/>
         <w:rPr>
@@ -888,23 +835,23 @@
     </w:p>
     <w:p xmlns:wp14="http://schemas.microsoft.com/office/word/2010/wordml" wp14:textId="77777777">
       <w:pPr>
-        <w:pStyle w:val="LOnormal"/>
-        <w:ind w:left="0" w:hanging="0"/>
-        <w:rPr>
-          <w:sz w:val="24"/>
-          <w:szCs w:val="24"/>
-        </w:rPr>
-      </w:pPr>
-      <w:r>
-        <w:rPr>
-          <w:sz w:val="24"/>
-          <w:szCs w:val="24"/>
-        </w:rPr>
-      </w:r>
-    </w:p>
-    <w:p xmlns:wp14="http://schemas.microsoft.com/office/word/2010/wordml" wp14:textId="77777777">
-      <w:pPr>
-        <w:pStyle w:val="LOnormal"/>
+        <w:pStyle w:val="Normal1"/>
+        <w:ind w:left="0" w:hanging="0"/>
+        <w:rPr>
+          <w:sz w:val="24"/>
+          <w:szCs w:val="24"/>
+        </w:rPr>
+      </w:pPr>
+      <w:r>
+        <w:rPr>
+          <w:sz w:val="24"/>
+          <w:szCs w:val="24"/>
+        </w:rPr>
+      </w:r>
+    </w:p>
+    <w:p xmlns:wp14="http://schemas.microsoft.com/office/word/2010/wordml" wp14:textId="77777777">
+      <w:pPr>
+        <w:pStyle w:val="Normal1"/>
         <w:ind w:left="0" w:hanging="0"/>
         <w:rPr>
           <w:b/>
@@ -924,23 +871,23 @@
     </w:p>
     <w:p xmlns:wp14="http://schemas.microsoft.com/office/word/2010/wordml" wp14:textId="77777777">
       <w:pPr>
-        <w:pStyle w:val="LOnormal"/>
-        <w:ind w:left="0" w:hanging="0"/>
-        <w:rPr>
-          <w:sz w:val="24"/>
-          <w:szCs w:val="24"/>
-        </w:rPr>
-      </w:pPr>
-      <w:r>
-        <w:rPr>
-          <w:sz w:val="24"/>
-          <w:szCs w:val="24"/>
-        </w:rPr>
-      </w:r>
-    </w:p>
-    <w:p xmlns:wp14="http://schemas.microsoft.com/office/word/2010/wordml" wp14:textId="77777777">
-      <w:pPr>
-        <w:pStyle w:val="LOnormal"/>
+        <w:pStyle w:val="Normal1"/>
+        <w:ind w:left="0" w:hanging="0"/>
+        <w:rPr>
+          <w:sz w:val="24"/>
+          <w:szCs w:val="24"/>
+        </w:rPr>
+      </w:pPr>
+      <w:r>
+        <w:rPr>
+          <w:sz w:val="24"/>
+          <w:szCs w:val="24"/>
+        </w:rPr>
+      </w:r>
+    </w:p>
+    <w:p xmlns:wp14="http://schemas.microsoft.com/office/word/2010/wordml" wp14:textId="77777777">
+      <w:pPr>
+        <w:pStyle w:val="Normal1"/>
         <w:ind w:left="0" w:hanging="0"/>
         <w:jc w:val="both"/>
         <w:rPr>
@@ -991,7 +938,6 @@
     <w:qFormat/>
     <w:pPr>
       <w:widowControl/>
-      <w:suppressAutoHyphens w:val="true"/>
       <w:bidi w:val="0"/>
       <w:spacing w:before="0" w:after="0" w:line="276" w:lineRule="auto"/>
       <w:jc w:val="left"/>
@@ -1007,8 +953,8 @@
   </w:style>
   <w:style w:type="paragraph" w:styleId="Heading1">
     <w:name w:val="heading 1"/>
-    <w:basedOn w:val="LOnormal"/>
-    <w:next w:val="LOnormal"/>
+    <w:basedOn w:val="Normal1"/>
+    <w:next w:val="Normal1"/>
     <w:qFormat/>
     <w:pPr>
       <w:keepNext w:val="true"/>
@@ -1022,8 +968,8 @@
   </w:style>
   <w:style w:type="paragraph" w:styleId="Heading2">
     <w:name w:val="heading 2"/>
-    <w:basedOn w:val="LOnormal"/>
-    <w:next w:val="LOnormal"/>
+    <w:basedOn w:val="Normal1"/>
+    <w:next w:val="Normal1"/>
     <w:qFormat/>
     <w:pPr>
       <w:keepNext w:val="true"/>
@@ -1038,8 +984,8 @@
   </w:style>
   <w:style w:type="paragraph" w:styleId="Heading3">
     <w:name w:val="heading 3"/>
-    <w:basedOn w:val="LOnormal"/>
-    <w:next w:val="LOnormal"/>
+    <w:basedOn w:val="Normal1"/>
+    <w:next w:val="Normal1"/>
     <w:qFormat/>
     <w:pPr>
       <w:keepNext w:val="true"/>
@@ -1055,8 +1001,8 @@
   </w:style>
   <w:style w:type="paragraph" w:styleId="Heading4">
     <w:name w:val="heading 4"/>
-    <w:basedOn w:val="LOnormal"/>
-    <w:next w:val="LOnormal"/>
+    <w:basedOn w:val="Normal1"/>
+    <w:next w:val="Normal1"/>
     <w:qFormat/>
     <w:pPr>
       <w:keepNext w:val="true"/>
@@ -1071,8 +1017,8 @@
   </w:style>
   <w:style w:type="paragraph" w:styleId="Heading5">
     <w:name w:val="heading 5"/>
-    <w:basedOn w:val="LOnormal"/>
-    <w:next w:val="LOnormal"/>
+    <w:basedOn w:val="Normal1"/>
+    <w:next w:val="Normal1"/>
     <w:qFormat/>
     <w:pPr>
       <w:keepNext w:val="true"/>
@@ -1087,8 +1033,8 @@
   </w:style>
   <w:style w:type="paragraph" w:styleId="Heading6">
     <w:name w:val="heading 6"/>
-    <w:basedOn w:val="LOnormal"/>
-    <w:next w:val="LOnormal"/>
+    <w:basedOn w:val="Normal1"/>
+    <w:next w:val="Normal1"/>
     <w:qFormat/>
     <w:pPr>
       <w:keepNext w:val="true"/>
@@ -1160,12 +1106,11 @@
       <w:rFonts w:cs="FreeSans"/>
     </w:rPr>
   </w:style>
-  <w:style w:type="paragraph" w:styleId="LOnormal" w:default="1">
+  <w:style w:type="paragraph" w:styleId="Normal1" w:default="1">
     <w:name w:val="LO-normal"/>
     <w:qFormat/>
     <w:pPr>
       <w:widowControl/>
-      <w:suppressAutoHyphens w:val="true"/>
       <w:bidi w:val="0"/>
       <w:spacing w:before="0" w:after="0" w:line="276" w:lineRule="auto"/>
       <w:jc w:val="left"/>
@@ -1181,8 +1126,8 @@
   </w:style>
   <w:style w:type="paragraph" w:styleId="Title">
     <w:name w:val="Title"/>
-    <w:basedOn w:val="LOnormal"/>
-    <w:next w:val="LOnormal"/>
+    <w:basedOn w:val="Normal1"/>
+    <w:next w:val="Normal1"/>
     <w:qFormat/>
     <w:pPr>
       <w:keepNext w:val="true"/>
@@ -1196,8 +1141,8 @@
   </w:style>
   <w:style w:type="paragraph" w:styleId="Subtitle">
     <w:name w:val="Subtitle"/>
-    <w:basedOn w:val="LOnormal"/>
-    <w:next w:val="LOnormal"/>
+    <w:basedOn w:val="Normal1"/>
+    <w:next w:val="Normal1"/>
     <w:qFormat/>
     <w:pPr>
       <w:keepNext w:val="true"/>

</xml_diff>